<commit_message>
End of Week 4
Completed preprocessing report
</commit_message>
<xml_diff>
--- a/Week 3 - EDA/Exploratory Data Analysis Report.docx
+++ b/Week 3 - EDA/Exploratory Data Analysis Report.docx
@@ -15101,12 +15101,12 @@
           <wp:inline distB="114300" distT="114300" distL="114300" distR="114300">
             <wp:extent cx="5943600" cy="3683000"/>
             <wp:effectExtent b="0" l="0" r="0" t="0"/>
-            <wp:docPr id="7" name="image8.png"/>
+            <wp:docPr id="7" name="image1.png"/>
             <a:graphic>
               <a:graphicData uri="http://schemas.openxmlformats.org/drawingml/2006/picture">
                 <pic:pic>
                   <pic:nvPicPr>
-                    <pic:cNvPr id="0" name="image8.png"/>
+                    <pic:cNvPr id="0" name="image1.png"/>
                     <pic:cNvPicPr preferRelativeResize="0"/>
                   </pic:nvPicPr>
                   <pic:blipFill>
@@ -15252,12 +15252,12 @@
           <wp:inline distB="114300" distT="114300" distL="114300" distR="114300">
             <wp:extent cx="5943600" cy="4432300"/>
             <wp:effectExtent b="0" l="0" r="0" t="0"/>
-            <wp:docPr id="6" name="image7.png"/>
+            <wp:docPr id="6" name="image5.png"/>
             <a:graphic>
               <a:graphicData uri="http://schemas.openxmlformats.org/drawingml/2006/picture">
                 <pic:pic>
                   <pic:nvPicPr>
-                    <pic:cNvPr id="0" name="image7.png"/>
+                    <pic:cNvPr id="0" name="image5.png"/>
                     <pic:cNvPicPr preferRelativeResize="0"/>
                   </pic:nvPicPr>
                   <pic:blipFill>
@@ -15343,12 +15343,12 @@
           <wp:inline distB="114300" distT="114300" distL="114300" distR="114300">
             <wp:extent cx="5943600" cy="3543300"/>
             <wp:effectExtent b="0" l="0" r="0" t="0"/>
-            <wp:docPr id="8" name="image6.png"/>
+            <wp:docPr id="8" name="image8.png"/>
             <a:graphic>
               <a:graphicData uri="http://schemas.openxmlformats.org/drawingml/2006/picture">
                 <pic:pic>
                   <pic:nvPicPr>
-                    <pic:cNvPr id="0" name="image6.png"/>
+                    <pic:cNvPr id="0" name="image8.png"/>
                     <pic:cNvPicPr preferRelativeResize="0"/>
                   </pic:nvPicPr>
                   <pic:blipFill>
@@ -15545,12 +15545,12 @@
           <wp:inline distB="114300" distT="114300" distL="114300" distR="114300">
             <wp:extent cx="5943600" cy="2946400"/>
             <wp:effectExtent b="0" l="0" r="0" t="0"/>
-            <wp:docPr id="5" name="image5.png"/>
+            <wp:docPr id="5" name="image4.png"/>
             <a:graphic>
               <a:graphicData uri="http://schemas.openxmlformats.org/drawingml/2006/picture">
                 <pic:pic>
                   <pic:nvPicPr>
-                    <pic:cNvPr id="0" name="image5.png"/>
+                    <pic:cNvPr id="0" name="image4.png"/>
                     <pic:cNvPicPr preferRelativeResize="0"/>
                   </pic:nvPicPr>
                   <pic:blipFill>
@@ -15650,12 +15650,12 @@
           <wp:inline distB="114300" distT="114300" distL="114300" distR="114300">
             <wp:extent cx="5943600" cy="3365500"/>
             <wp:effectExtent b="0" l="0" r="0" t="0"/>
-            <wp:docPr id="1" name="image2.png"/>
+            <wp:docPr id="1" name="image7.png"/>
             <a:graphic>
               <a:graphicData uri="http://schemas.openxmlformats.org/drawingml/2006/picture">
                 <pic:pic>
                   <pic:nvPicPr>
-                    <pic:cNvPr id="0" name="image2.png"/>
+                    <pic:cNvPr id="0" name="image7.png"/>
                     <pic:cNvPicPr preferRelativeResize="0"/>
                   </pic:nvPicPr>
                   <pic:blipFill>
@@ -15821,12 +15821,12 @@
           <wp:inline distB="114300" distT="114300" distL="114300" distR="114300">
             <wp:extent cx="6357938" cy="3784273"/>
             <wp:effectExtent b="0" l="0" r="0" t="0"/>
-            <wp:docPr id="2" name="image1.png"/>
+            <wp:docPr id="2" name="image6.png"/>
             <a:graphic>
               <a:graphicData uri="http://schemas.openxmlformats.org/drawingml/2006/picture">
                 <pic:pic>
                   <pic:nvPicPr>
-                    <pic:cNvPr id="0" name="image1.png"/>
+                    <pic:cNvPr id="0" name="image6.png"/>
                     <pic:cNvPicPr preferRelativeResize="0"/>
                   </pic:nvPicPr>
                   <pic:blipFill>
@@ -15985,12 +15985,12 @@
           <wp:inline distB="114300" distT="114300" distL="114300" distR="114300">
             <wp:extent cx="5943600" cy="3390900"/>
             <wp:effectExtent b="0" l="0" r="0" t="0"/>
-            <wp:docPr id="3" name="image4.png"/>
+            <wp:docPr id="3" name="image2.png"/>
             <a:graphic>
               <a:graphicData uri="http://schemas.openxmlformats.org/drawingml/2006/picture">
                 <pic:pic>
                   <pic:nvPicPr>
-                    <pic:cNvPr id="0" name="image4.png"/>
+                    <pic:cNvPr id="0" name="image2.png"/>
                     <pic:cNvPicPr preferRelativeResize="0"/>
                   </pic:nvPicPr>
                   <pic:blipFill>

</xml_diff>